<commit_message>
Add double template brand font size rule: reduce to 8pt when any word > 9 characters
- Added special rule in unified_font_sizing.py for double template brand names
- Automatically reduces font to 8pt when any word contains more than 9 characters
- Only affects double template, other templates unchanged
- Includes comprehensive test script and documentation
- Prevents brand name overflow in double template labels
</commit_message>
<xml_diff>
--- a/src/core/generation/templates/double.docx
+++ b/src/core/generation/templates/double.docx
@@ -30,90 +30,6 @@
           </w:tcPr>
           <w:tbl>
             <w:tblPr>
-              <w:tblStyle w:val="TableGrid"/>
-              <w:tblpPr w:vertAnchor="page" w:horzAnchor="margin" w:tblpX="90" w:tblpY="2624"/>
-              <w:tblOverlap w:val="never"/>
-              <w:tblW w:w="2340" w:type="dxa"/>
-              <w:tblBorders>
-                <w:top w:val="none" w:sz="0" w:space="0" w:color="auto"/>
-                <w:left w:val="none" w:sz="0" w:space="0" w:color="auto"/>
-                <w:bottom w:val="none" w:sz="0" w:space="0" w:color="auto"/>
-                <w:right w:val="none" w:sz="0" w:space="0" w:color="auto"/>
-                <w:insideH w:val="none" w:sz="0" w:space="0" w:color="auto"/>
-                <w:insideV w:val="none" w:sz="0" w:space="0" w:color="auto"/>
-              </w:tblBorders>
-              <w:tblLayout w:type="fixed"/>
-              <w:tblCellMar>
-                <w:left w:w="58" w:type="dxa"/>
-                <w:right w:w="58" w:type="dxa"/>
-              </w:tblCellMar>
-              <w:tblLook w:val="04A0" w:firstRow="1" w:lastRow="0" w:firstColumn="1" w:lastColumn="0" w:noHBand="0" w:noVBand="1"/>
-            </w:tblPr>
-            <w:tblGrid>
-              <w:gridCol w:w="1080"/>
-              <w:gridCol w:w="1260"/>
-            </w:tblGrid>
-            <w:tr>
-              <w:trPr>
-                <w:cantSplit/>
-                <w:trHeight w:hRule="exact" w:val="897"/>
-              </w:trPr>
-              <w:tc>
-                <w:tcPr>
-                  <w:tcW w:w="1080" w:type="dxa"/>
-                  <w:shd w:val="clear" w:color="auto" w:fill="FFFFFF" w:themeFill="background1"/>
-                  <w:noWrap/>
-                  <w:vAlign w:val="center"/>
-                </w:tcPr>
-                <w:p>
-                  <w:pPr>
-                    <w:rPr>
-                      <w:b/>
-                      <w:bCs/>
-                      <w:sz w:val="18"/>
-                      <w:szCs w:val="18"/>
-                    </w:rPr>
-                  </w:pPr>
-                  <w:r>
-                    <w:rPr>
-                      <w:rFonts w:ascii="Arial" w:hAnsi="Arial" w:cs="Arial"/>
-                      <w:b/>
-                      <w:bCs/>
-                      <w:sz w:val="18"/>
-                      <w:szCs w:val="18"/>
-                      <w:shd w:val="clear" w:color="auto" w:fill="FFFFFF" w:themeFill="background1"/>
-                    </w:rPr>
-                    <w:t>{{Label1.Price}}</w:t>
-                  </w:r>
-                </w:p>
-              </w:tc>
-              <w:tc>
-                <w:tcPr>
-                  <w:tcW w:w="1260" w:type="dxa"/>
-                  <w:tcBorders>
-                    <w:left w:val="nil"/>
-                  </w:tcBorders>
-                  <w:shd w:val="clear" w:color="auto" w:fill="FFFFFF" w:themeFill="background1"/>
-                  <w:noWrap/>
-                  <w:vAlign w:val="center"/>
-                </w:tcPr>
-                <w:p>
-                  <w:r>
-                    <w:rPr>
-                      <w:rFonts w:ascii="Arial" w:hAnsi="Arial" w:cs="Arial"/>
-                      <w:b/>
-                      <w:bCs/>
-                      <w:sz w:val="15"/>
-                      <w:szCs w:val="15"/>
-                    </w:rPr>
-                    <w:t>{{Label1.Ratio_or_THC_CBD}}</w:t>
-                  </w:r>
-                </w:p>
-              </w:tc>
-            </w:tr>
-          </w:tbl>
-          <w:tbl>
-            <w:tblPr>
               <w:tblpPr w:leftFromText="187" w:rightFromText="187" w:vertAnchor="page" w:horzAnchor="margin" w:tblpX="81" w:tblpY="87"/>
               <w:tblOverlap w:val="never"/>
               <w:tblW w:w="2340" w:type="dxa"/>
@@ -137,7 +53,7 @@
             <w:tr>
               <w:trPr>
                 <w:cantSplit/>
-                <w:trHeight w:hRule="exact" w:val="2175"/>
+                <w:trHeight w:hRule="exact" w:val="2054"/>
               </w:trPr>
               <w:tc>
                 <w:tcPr>
@@ -200,27 +116,31 @@
                 <w:tbl>
                   <w:tblPr>
                     <w:tblStyle w:val="TableGrid"/>
-                    <w:tblpPr w:leftFromText="187" w:rightFromText="187" w:vertAnchor="page" w:horzAnchor="margin" w:tblpXSpec="right" w:tblpY="1708"/>
+                    <w:tblpPr w:leftFromText="187" w:rightFromText="187" w:vertAnchor="page" w:horzAnchor="margin" w:tblpXSpec="right" w:tblpY="1441"/>
                     <w:tblOverlap w:val="never"/>
                     <w:tblW w:w="0" w:type="auto"/>
                     <w:tblLook w:val="04A0" w:firstRow="1" w:lastRow="0" w:firstColumn="1" w:lastColumn="0" w:noHBand="0" w:noVBand="1"/>
                   </w:tblPr>
                   <w:tblGrid>
-                    <w:gridCol w:w="456"/>
+                    <w:gridCol w:w="532"/>
                   </w:tblGrid>
                   <w:tr>
                     <w:trPr>
-                      <w:trHeight w:val="360"/>
+                      <w:trHeight w:val="549"/>
                     </w:trPr>
                     <w:tc>
                       <w:tcPr>
-                        <w:tcW w:w="456" w:type="dxa"/>
+                        <w:tcW w:w="532" w:type="dxa"/>
                         <w:tcBorders>
                           <w:top w:val="nil"/>
                           <w:left w:val="nil"/>
                           <w:bottom w:val="nil"/>
                           <w:right w:val="nil"/>
                         </w:tcBorders>
+                        <w:tcMar>
+                          <w:left w:w="14" w:type="dxa"/>
+                          <w:right w:w="14" w:type="dxa"/>
+                        </w:tcMar>
                         <w:vAlign w:val="center"/>
                       </w:tcPr>
                       <w:p>
@@ -264,16 +184,103 @@
               </w:tc>
             </w:tr>
           </w:tbl>
+          <w:tbl>
+            <w:tblPr>
+              <w:tblStyle w:val="TableGrid"/>
+              <w:tblpPr w:vertAnchor="page" w:horzAnchor="margin" w:tblpXSpec="center" w:tblpY="2530"/>
+              <w:tblOverlap w:val="never"/>
+              <w:tblW w:w="2340" w:type="dxa"/>
+              <w:tblBorders>
+                <w:top w:val="none" w:sz="0" w:space="0" w:color="auto"/>
+                <w:left w:val="none" w:sz="0" w:space="0" w:color="auto"/>
+                <w:bottom w:val="none" w:sz="0" w:space="0" w:color="auto"/>
+                <w:right w:val="none" w:sz="0" w:space="0" w:color="auto"/>
+                <w:insideH w:val="none" w:sz="0" w:space="0" w:color="auto"/>
+                <w:insideV w:val="none" w:sz="0" w:space="0" w:color="auto"/>
+              </w:tblBorders>
+              <w:tblLayout w:type="fixed"/>
+              <w:tblCellMar>
+                <w:left w:w="58" w:type="dxa"/>
+                <w:right w:w="58" w:type="dxa"/>
+              </w:tblCellMar>
+              <w:tblLook w:val="04A0" w:firstRow="1" w:lastRow="0" w:firstColumn="1" w:lastColumn="0" w:noHBand="0" w:noVBand="1"/>
+            </w:tblPr>
+            <w:tblGrid>
+              <w:gridCol w:w="1170"/>
+              <w:gridCol w:w="1170"/>
+            </w:tblGrid>
+            <w:tr>
+              <w:trPr>
+                <w:cantSplit/>
+                <w:trHeight w:hRule="exact" w:val="897"/>
+              </w:trPr>
+              <w:tc>
+                <w:tcPr>
+                  <w:tcW w:w="1170" w:type="dxa"/>
+                  <w:shd w:val="clear" w:color="auto" w:fill="FFFFFF" w:themeFill="background1"/>
+                  <w:noWrap/>
+                  <w:vAlign w:val="center"/>
+                </w:tcPr>
+                <w:p>
+                  <w:pPr>
+                    <w:rPr>
+                      <w:b/>
+                      <w:bCs/>
+                      <w:sz w:val="18"/>
+                      <w:szCs w:val="18"/>
+                    </w:rPr>
+                  </w:pPr>
+                  <w:r>
+                    <w:rPr>
+                      <w:rFonts w:ascii="Arial" w:hAnsi="Arial" w:cs="Arial"/>
+                      <w:b/>
+                      <w:bCs/>
+                      <w:sz w:val="18"/>
+                      <w:szCs w:val="18"/>
+                      <w:shd w:val="clear" w:color="auto" w:fill="FFFFFF" w:themeFill="background1"/>
+                    </w:rPr>
+                    <w:t>{{Label1.Price}}</w:t>
+                  </w:r>
+                </w:p>
+              </w:tc>
+              <w:tc>
+                <w:tcPr>
+                  <w:tcW w:w="1170" w:type="dxa"/>
+                  <w:tcBorders>
+                    <w:left w:val="nil"/>
+                  </w:tcBorders>
+                  <w:shd w:val="clear" w:color="auto" w:fill="FFFFFF" w:themeFill="background1"/>
+                  <w:noWrap/>
+                  <w:tcMar>
+                    <w:left w:w="0" w:type="dxa"/>
+                    <w:right w:w="14" w:type="dxa"/>
+                  </w:tcMar>
+                  <w:vAlign w:val="center"/>
+                </w:tcPr>
+                <w:p>
+                  <w:r>
+                    <w:rPr>
+                      <w:rFonts w:ascii="Arial" w:hAnsi="Arial" w:cs="Arial"/>
+                      <w:b/>
+                      <w:bCs/>
+                      <w:sz w:val="15"/>
+                      <w:szCs w:val="15"/>
+                    </w:rPr>
+                    <w:t>{{Label1.Ratio_or_THC_CBD}}</w:t>
+                  </w:r>
+                </w:p>
+              </w:tc>
+            </w:tr>
+          </w:tbl>
           <w:p>
             <w:pPr>
-              <w:spacing w:line="216" w:lineRule="auto"/>
-              <w:ind w:right="126"/>
+              <w:jc w:val="center"/>
               <w:rPr>
                 <w:rFonts w:ascii="Arial" w:hAnsi="Arial" w:cs="Arial"/>
                 <w:b/>
                 <w:bCs/>
-                <w:sz w:val="21"/>
-                <w:szCs w:val="21"/>
+                <w:sz w:val="11"/>
+                <w:szCs w:val="11"/>
               </w:rPr>
             </w:pPr>
             <w:r>
@@ -281,11 +288,53 @@
                 <w:rFonts w:ascii="Arial" w:hAnsi="Arial" w:cs="Arial"/>
                 <w:b/>
                 <w:bCs/>
-                <w:sz w:val="21"/>
-                <w:szCs w:val="21"/>
+                <w:sz w:val="11"/>
+                <w:szCs w:val="11"/>
               </w:rPr>
-              <w:t xml:space="preserve">{{Label1.Lineage}} </w:t>
+              <w:t>{{Label1.</w:t>
             </w:r>
+            <w:r>
+              <w:rPr>
+                <w:rFonts w:ascii="Arial" w:hAnsi="Arial" w:cs="Arial"/>
+                <w:b/>
+                <w:bCs/>
+                <w:sz w:val="11"/>
+                <w:szCs w:val="11"/>
+              </w:rPr>
+              <w:t>Lineage</w:t>
+            </w:r>
+            <w:r>
+              <w:rPr>
+                <w:rFonts w:ascii="Arial" w:hAnsi="Arial" w:cs="Arial"/>
+                <w:b/>
+                <w:bCs/>
+                <w:sz w:val="11"/>
+                <w:szCs w:val="11"/>
+              </w:rPr>
+              <w:t>}}</w:t>
+            </w:r>
+            <w:r>
+              <w:rPr>
+                <w:rFonts w:ascii="Arial" w:hAnsi="Arial" w:cs="Arial"/>
+                <w:b/>
+                <w:bCs/>
+                <w:sz w:val="11"/>
+                <w:szCs w:val="11"/>
+              </w:rPr>
+              <w:t xml:space="preserve"> </w:t>
+            </w:r>
+          </w:p>
+          <w:p>
+            <w:pPr>
+              <w:jc w:val="center"/>
+              <w:rPr>
+                <w:rFonts w:ascii="Arial" w:hAnsi="Arial" w:cs="Arial"/>
+                <w:b/>
+                <w:bCs/>
+                <w:sz w:val="11"/>
+                <w:szCs w:val="11"/>
+              </w:rPr>
+            </w:pPr>
             <w:r>
               <w:rPr>
                 <w:rFonts w:ascii="Arial" w:hAnsi="Arial" w:cs="Arial"/>
@@ -296,6 +345,18 @@
               </w:rPr>
               <w:t>{{Label1.ProductStrain}}</w:t>
             </w:r>
+          </w:p>
+          <w:p>
+            <w:pPr>
+              <w:jc w:val="center"/>
+              <w:rPr>
+                <w:rFonts w:ascii="Arial" w:hAnsi="Arial" w:cs="Arial"/>
+                <w:b/>
+                <w:bCs/>
+                <w:sz w:val="20"/>
+                <w:szCs w:val="20"/>
+              </w:rPr>
+            </w:pPr>
           </w:p>
         </w:tc>
       </w:tr>

</xml_diff>

<commit_message>
Fix JSON matcher processing issue - resolve 'str' object has no attribute 'get' error and improve error handling
</commit_message>
<xml_diff>
--- a/src/core/generation/templates/double.docx
+++ b/src/core/generation/templates/double.docx
@@ -113,62 +113,6 @@
                     <w:t>}}</w:t>
                   </w:r>
                 </w:p>
-                <w:tbl>
-                  <w:tblPr>
-                    <w:tblStyle w:val="TableGrid"/>
-                    <w:tblpPr w:leftFromText="187" w:rightFromText="187" w:vertAnchor="page" w:horzAnchor="margin" w:tblpXSpec="right" w:tblpY="1441"/>
-                    <w:tblOverlap w:val="never"/>
-                    <w:tblW w:w="0" w:type="auto"/>
-                    <w:tblLook w:val="04A0" w:firstRow="1" w:lastRow="0" w:firstColumn="1" w:lastColumn="0" w:noHBand="0" w:noVBand="1"/>
-                  </w:tblPr>
-                  <w:tblGrid>
-                    <w:gridCol w:w="532"/>
-                  </w:tblGrid>
-                  <w:tr>
-                    <w:trPr>
-                      <w:trHeight w:val="549"/>
-                    </w:trPr>
-                    <w:tc>
-                      <w:tcPr>
-                        <w:tcW w:w="532" w:type="dxa"/>
-                        <w:tcBorders>
-                          <w:top w:val="nil"/>
-                          <w:left w:val="nil"/>
-                          <w:bottom w:val="nil"/>
-                          <w:right w:val="nil"/>
-                        </w:tcBorders>
-                        <w:tcMar>
-                          <w:left w:w="14" w:type="dxa"/>
-                          <w:right w:w="14" w:type="dxa"/>
-                        </w:tcMar>
-                        <w:vAlign w:val="center"/>
-                      </w:tcPr>
-                      <w:p>
-                        <w:pPr>
-                          <w:spacing w:line="216" w:lineRule="auto"/>
-                          <w:jc w:val="center"/>
-                          <w:rPr>
-                            <w:rFonts w:ascii="Arial" w:hAnsi="Arial" w:cs="Arial"/>
-                            <w:b/>
-                            <w:bCs/>
-                            <w:sz w:val="8"/>
-                            <w:szCs w:val="8"/>
-                          </w:rPr>
-                        </w:pPr>
-                        <w:r>
-                          <w:rPr>
-                            <w:rFonts w:ascii="Arial" w:hAnsi="Arial" w:cs="Arial"/>
-                            <w:b/>
-                            <w:bCs/>
-                            <w:sz w:val="8"/>
-                            <w:szCs w:val="8"/>
-                          </w:rPr>
-                          <w:t>{{Label1.DOH}}</w:t>
-                        </w:r>
-                      </w:p>
-                    </w:tc>
-                  </w:tr>
-                </w:tbl>
                 <w:p>
                   <w:pPr>
                     <w:spacing w:line="216" w:lineRule="auto"/>
@@ -206,8 +150,9 @@
               <w:tblLook w:val="04A0" w:firstRow="1" w:lastRow="0" w:firstColumn="1" w:lastColumn="0" w:noHBand="0" w:noVBand="1"/>
             </w:tblPr>
             <w:tblGrid>
-              <w:gridCol w:w="1170"/>
-              <w:gridCol w:w="1170"/>
+              <w:gridCol w:w="1080"/>
+              <w:gridCol w:w="540"/>
+              <w:gridCol w:w="720"/>
             </w:tblGrid>
             <w:tr>
               <w:trPr>
@@ -216,7 +161,7 @@
               </w:trPr>
               <w:tc>
                 <w:tcPr>
-                  <w:tcW w:w="1170" w:type="dxa"/>
+                  <w:tcW w:w="1080" w:type="dxa"/>
                   <w:shd w:val="clear" w:color="auto" w:fill="FFFFFF" w:themeFill="background1"/>
                   <w:noWrap/>
                   <w:vAlign w:val="center"/>
@@ -245,7 +190,33 @@
               </w:tc>
               <w:tc>
                 <w:tcPr>
-                  <w:tcW w:w="1170" w:type="dxa"/>
+                  <w:tcW w:w="540" w:type="dxa"/>
+                  <w:shd w:val="clear" w:color="auto" w:fill="FFFFFF" w:themeFill="background1"/>
+                  <w:vAlign w:val="center"/>
+                </w:tcPr>
+                <w:p>
+                  <w:pPr>
+                    <w:rPr>
+                      <w:b/>
+                      <w:bCs/>
+                      <w:sz w:val="11"/>
+                      <w:szCs w:val="11"/>
+                    </w:rPr>
+                  </w:pPr>
+                  <w:r>
+                    <w:rPr>
+                      <w:b/>
+                      <w:bCs/>
+                      <w:sz w:val="11"/>
+                      <w:szCs w:val="11"/>
+                    </w:rPr>
+                    <w:t>{{Label1.DOH}}</w:t>
+                  </w:r>
+                </w:p>
+              </w:tc>
+              <w:tc>
+                <w:tcPr>
+                  <w:tcW w:w="720" w:type="dxa"/>
                   <w:tcBorders>
                     <w:left w:val="nil"/>
                   </w:tcBorders>
@@ -258,13 +229,19 @@
                   <w:vAlign w:val="center"/>
                 </w:tcPr>
                 <w:p>
+                  <w:pPr>
+                    <w:rPr>
+                      <w:sz w:val="13"/>
+                      <w:szCs w:val="13"/>
+                    </w:rPr>
+                  </w:pPr>
                   <w:r>
                     <w:rPr>
                       <w:rFonts w:ascii="Arial" w:hAnsi="Arial" w:cs="Arial"/>
                       <w:b/>
                       <w:bCs/>
-                      <w:sz w:val="15"/>
-                      <w:szCs w:val="15"/>
+                      <w:sz w:val="13"/>
+                      <w:szCs w:val="13"/>
                     </w:rPr>
                     <w:t>{{Label1.Ratio_or_THC_CBD}}</w:t>
                   </w:r>
@@ -323,6 +300,58 @@
               </w:rPr>
               <w:t xml:space="preserve"> </w:t>
             </w:r>
+            <w:r>
+              <w:rPr>
+                <w:rFonts w:ascii="Arial" w:hAnsi="Arial" w:cs="Arial"/>
+                <w:b/>
+                <w:bCs/>
+                <w:sz w:val="11"/>
+                <w:szCs w:val="11"/>
+              </w:rPr>
+              <w:t>{{Label1.</w:t>
+            </w:r>
+            <w:r>
+              <w:rPr>
+                <w:rFonts w:ascii="Arial" w:hAnsi="Arial" w:cs="Arial"/>
+                <w:b/>
+                <w:bCs/>
+                <w:sz w:val="11"/>
+                <w:szCs w:val="11"/>
+              </w:rPr>
+              <w:t>ProductVendor</w:t>
+            </w:r>
+            <w:r>
+              <w:rPr>
+                <w:rFonts w:ascii="Arial" w:hAnsi="Arial" w:cs="Arial"/>
+                <w:b/>
+                <w:bCs/>
+                <w:sz w:val="11"/>
+                <w:szCs w:val="11"/>
+              </w:rPr>
+              <w:t>}}</w:t>
+            </w:r>
+            <w:r>
+              <w:rPr>
+                <w:rFonts w:ascii="Arial" w:hAnsi="Arial" w:cs="Arial"/>
+                <w:b/>
+                <w:bCs/>
+                <w:sz w:val="11"/>
+                <w:szCs w:val="11"/>
+              </w:rPr>
+              <w:t xml:space="preserve"> </w:t>
+            </w:r>
+          </w:p>
+          <w:p>
+            <w:pPr>
+              <w:jc w:val="center"/>
+              <w:rPr>
+                <w:rFonts w:ascii="Arial" w:hAnsi="Arial" w:cs="Arial"/>
+                <w:b/>
+                <w:bCs/>
+                <w:sz w:val="11"/>
+                <w:szCs w:val="11"/>
+              </w:rPr>
+            </w:pPr>
           </w:p>
           <w:p>
             <w:pPr>
@@ -371,6 +400,12 @@
           <w:vanish/>
         </w:rPr>
       </w:pPr>
+      <w:r>
+        <w:rPr>
+          <w:vanish/>
+        </w:rPr>
+        <w:t xml:space="preserve"> </w:t>
+      </w:r>
     </w:p>
     <w:sectPr>
       <w:type w:val="continuous"/>

</xml_diff>